<commit_message>
added conclusion, need to see dinardo and steves report to expand it further
</commit_message>
<xml_diff>
--- a/docs/FinalReport_Michael Wright.docx
+++ b/docs/FinalReport_Michael Wright.docx
@@ -339,7 +339,7 @@
         </w:rPr>
         <w:t xml:space="preserve">[m1] </w:t>
       </w:r>
-      <w:hyperlink r:id="rId5" w:history="1">
+      <w:hyperlink r:id="rId6" w:history="1">
         <w:r>
           <w:rPr>
             <w:rStyle w:val="Hyperlink"/>
@@ -370,7 +370,7 @@
         </w:rPr>
         <w:t xml:space="preserve"> [m2] </w:t>
       </w:r>
-      <w:hyperlink r:id="rId6" w:history="1">
+      <w:hyperlink r:id="rId7" w:history="1">
         <w:r>
           <w:rPr>
             <w:rStyle w:val="Hyperlink"/>
@@ -817,6 +817,9 @@
         <w:ind w:left="0"/>
       </w:pPr>
       <w:r>
+        <w:rPr>
+          <w:noProof/>
+        </w:rPr>
         <w:lastRenderedPageBreak/>
         <w:drawing>
           <wp:inline distT="0" distB="0" distL="0" distR="0">
@@ -834,7 +837,7 @@
                     </pic:cNvPicPr>
                   </pic:nvPicPr>
                   <pic:blipFill>
-                    <a:blip r:embed="rId7" cstate="print"/>
+                    <a:blip r:embed="rId8" cstate="print"/>
                     <a:srcRect/>
                     <a:stretch>
                       <a:fillRect/>
@@ -2935,7 +2938,7 @@
       <w:r>
         <w:t xml:space="preserve">[mw3] </w:t>
       </w:r>
-      <w:hyperlink r:id="rId8" w:history="1">
+      <w:hyperlink r:id="rId9" w:history="1">
         <w:r>
           <w:rPr>
             <w:rStyle w:val="Hyperlink"/>
@@ -3163,6 +3166,37 @@
     </w:p>
     <w:p>
       <w:pPr>
+        <w:pStyle w:val="Heading2"/>
+      </w:pPr>
+    </w:p>
+    <w:p>
+      <w:pPr>
+        <w:pStyle w:val="Heading2"/>
+      </w:pPr>
+    </w:p>
+    <w:p/>
+    <w:p>
+      <w:pPr>
+        <w:pStyle w:val="Heading2"/>
+      </w:pPr>
+    </w:p>
+    <w:p>
+      <w:pPr>
+        <w:pStyle w:val="Heading2"/>
+      </w:pPr>
+    </w:p>
+    <w:p/>
+    <w:p>
+      <w:pPr>
+        <w:pStyle w:val="Heading2"/>
+      </w:pPr>
+      <w:r>
+        <w:lastRenderedPageBreak/>
+        <w:t>Conclusions</w:t>
+      </w:r>
+    </w:p>
+    <w:p>
+      <w:pPr>
         <w:spacing w:line="480" w:lineRule="auto"/>
         <w:rPr>
           <w:sz w:val="24"/>
@@ -3174,8 +3208,124 @@
           <w:sz w:val="24"/>
           <w:szCs w:val="24"/>
         </w:rPr>
-        <w:t>``</w:t>
-      </w:r>
+        <w:t xml:space="preserve">Through rigorous work we have completed the project based upon the original specs and recommendations. </w:t>
+      </w:r>
+      <w:r>
+        <w:rPr>
+          <w:sz w:val="24"/>
+          <w:szCs w:val="24"/>
+        </w:rPr>
+        <w:t xml:space="preserve">We believe that we have successfully implemented a system that provides an intuitive means to control robots using a general purpose mobile device.  We have been able to achieve these goals through implementing centralized server software which manages connections, propagates commands and messages, and records client state from Android clients (via standard IP) and </w:t>
+      </w:r>
+      <w:proofErr w:type="spellStart"/>
+      <w:r>
+        <w:rPr>
+          <w:sz w:val="24"/>
+          <w:szCs w:val="24"/>
+        </w:rPr>
+        <w:t>Mindstorm</w:t>
+      </w:r>
+      <w:proofErr w:type="spellEnd"/>
+      <w:r>
+        <w:rPr>
+          <w:sz w:val="24"/>
+          <w:szCs w:val="24"/>
+        </w:rPr>
+        <w:t xml:space="preserve"> NXT 2.0 robotics kits (via Bluetooth).  Furthermore </w:t>
+      </w:r>
+      <w:proofErr w:type="spellStart"/>
+      <w:r>
+        <w:rPr>
+          <w:sz w:val="24"/>
+          <w:szCs w:val="24"/>
+        </w:rPr>
+        <w:t>Mindstorm</w:t>
+      </w:r>
+      <w:proofErr w:type="spellEnd"/>
+      <w:r>
+        <w:rPr>
+          <w:sz w:val="24"/>
+          <w:szCs w:val="24"/>
+        </w:rPr>
+        <w:t xml:space="preserve"> NXT 2.0 robots were configured to support duplex Bluetooth communication, remote execution of commands received from the central server, dead reckoning position tracking and error correction, and real time position and heading data transmission to the central server. A Server side virtual world implementation which is capable of asynchronously updating robot positions, filtering client commands based on validity against the current game state, and generating outgoing robot commands to ensure physical robot movement does not violate the virtual game state. To enable long distance robotic control real time video streaming from a USB webcam connected to the central server to Android clients using a custom UDP protocol was successfully implemented. Finally android client software which supports OpenGL rendering of an incoming real time video stream, as well as rudimentary three dimensional graphics rendering (simple textured polygons) was created to support our mobile goals.</w:t>
+      </w:r>
+      <w:r>
+        <w:rPr>
+          <w:sz w:val="24"/>
+          <w:szCs w:val="24"/>
+        </w:rPr>
+        <w:t xml:space="preserve">  While implementing these features we were able to overcome many challenges.  These challenges were made easier through our rigorous design phase as well as the modularity of our system.  Furthermore we were able to validate our results through rigorous testing criteria with the goal of having both 100% code and functionality coverage.</w:t>
+      </w:r>
+      <w:r>
+        <w:rPr>
+          <w:sz w:val="24"/>
+          <w:szCs w:val="24"/>
+        </w:rPr>
+        <w:t xml:space="preserve">  Through completing this project we have been able to evaluate situations where the current system could be improved but due to time, </w:t>
+      </w:r>
+      <w:r>
+        <w:rPr>
+          <w:sz w:val="24"/>
+          <w:szCs w:val="24"/>
+        </w:rPr>
+        <w:lastRenderedPageBreak/>
+        <w:t xml:space="preserve">budget or scope constraints we were unable to implement these lofty goals. These include the recommendations for improvements in the position tracking of the robots, &lt;Improvements to </w:t>
+      </w:r>
+      <w:proofErr w:type="spellStart"/>
+      <w:proofErr w:type="gramStart"/>
+      <w:r>
+        <w:rPr>
+          <w:sz w:val="24"/>
+          <w:szCs w:val="24"/>
+        </w:rPr>
+        <w:t>steve’s</w:t>
+      </w:r>
+      <w:proofErr w:type="spellEnd"/>
+      <w:proofErr w:type="gramEnd"/>
+      <w:r>
+        <w:rPr>
+          <w:sz w:val="24"/>
+          <w:szCs w:val="24"/>
+        </w:rPr>
+        <w:t xml:space="preserve"> section&gt;, and &lt;improvement to </w:t>
+      </w:r>
+      <w:proofErr w:type="spellStart"/>
+      <w:r>
+        <w:rPr>
+          <w:sz w:val="24"/>
+          <w:szCs w:val="24"/>
+        </w:rPr>
+        <w:t>dinardo’s</w:t>
+      </w:r>
+      <w:proofErr w:type="spellEnd"/>
+      <w:r>
+        <w:rPr>
+          <w:sz w:val="24"/>
+          <w:szCs w:val="24"/>
+        </w:rPr>
+        <w:t xml:space="preserve"> section&gt;.  Should these steps be implemented we feel </w:t>
+      </w:r>
+      <w:proofErr w:type="spellStart"/>
+      <w:r>
+        <w:rPr>
+          <w:sz w:val="24"/>
+          <w:szCs w:val="24"/>
+        </w:rPr>
+        <w:t>threre</w:t>
+      </w:r>
+      <w:proofErr w:type="spellEnd"/>
+      <w:r>
+        <w:rPr>
+          <w:sz w:val="24"/>
+          <w:szCs w:val="24"/>
+        </w:rPr>
+        <w:t xml:space="preserve"> would be a much more effective system. </w:t>
+      </w:r>
+    </w:p>
+    <w:p>
+      <w:pPr>
+        <w:spacing w:line="240" w:lineRule="auto"/>
+      </w:pPr>
     </w:p>
     <w:p/>
     <w:p/>
@@ -3646,6 +3796,119 @@
     </w:lvl>
   </w:abstractNum>
   <w:abstractNum w:abstractNumId="4">
+    <w:nsid w:val="424C1590"/>
+    <w:multiLevelType w:val="hybridMultilevel"/>
+    <w:tmpl w:val="F160887E"/>
+    <w:lvl w:ilvl="0" w:tplc="04090001">
+      <w:start w:val="1"/>
+      <w:numFmt w:val="bullet"/>
+      <w:lvlText w:val=""/>
+      <w:lvlJc w:val="left"/>
+      <w:pPr>
+        <w:ind w:left="720" w:hanging="360"/>
+      </w:pPr>
+      <w:rPr>
+        <w:rFonts w:ascii="Symbol" w:hAnsi="Symbol" w:hint="default"/>
+      </w:rPr>
+    </w:lvl>
+    <w:lvl w:ilvl="1" w:tplc="04090003" w:tentative="1">
+      <w:start w:val="1"/>
+      <w:numFmt w:val="bullet"/>
+      <w:lvlText w:val="o"/>
+      <w:lvlJc w:val="left"/>
+      <w:pPr>
+        <w:ind w:left="1440" w:hanging="360"/>
+      </w:pPr>
+      <w:rPr>
+        <w:rFonts w:ascii="Courier New" w:hAnsi="Courier New" w:cs="Courier New" w:hint="default"/>
+      </w:rPr>
+    </w:lvl>
+    <w:lvl w:ilvl="2" w:tplc="04090005" w:tentative="1">
+      <w:start w:val="1"/>
+      <w:numFmt w:val="bullet"/>
+      <w:lvlText w:val=""/>
+      <w:lvlJc w:val="left"/>
+      <w:pPr>
+        <w:ind w:left="2160" w:hanging="360"/>
+      </w:pPr>
+      <w:rPr>
+        <w:rFonts w:ascii="Wingdings" w:hAnsi="Wingdings" w:hint="default"/>
+      </w:rPr>
+    </w:lvl>
+    <w:lvl w:ilvl="3" w:tplc="04090001" w:tentative="1">
+      <w:start w:val="1"/>
+      <w:numFmt w:val="bullet"/>
+      <w:lvlText w:val=""/>
+      <w:lvlJc w:val="left"/>
+      <w:pPr>
+        <w:ind w:left="2880" w:hanging="360"/>
+      </w:pPr>
+      <w:rPr>
+        <w:rFonts w:ascii="Symbol" w:hAnsi="Symbol" w:hint="default"/>
+      </w:rPr>
+    </w:lvl>
+    <w:lvl w:ilvl="4" w:tplc="04090003" w:tentative="1">
+      <w:start w:val="1"/>
+      <w:numFmt w:val="bullet"/>
+      <w:lvlText w:val="o"/>
+      <w:lvlJc w:val="left"/>
+      <w:pPr>
+        <w:ind w:left="3600" w:hanging="360"/>
+      </w:pPr>
+      <w:rPr>
+        <w:rFonts w:ascii="Courier New" w:hAnsi="Courier New" w:cs="Courier New" w:hint="default"/>
+      </w:rPr>
+    </w:lvl>
+    <w:lvl w:ilvl="5" w:tplc="04090005" w:tentative="1">
+      <w:start w:val="1"/>
+      <w:numFmt w:val="bullet"/>
+      <w:lvlText w:val=""/>
+      <w:lvlJc w:val="left"/>
+      <w:pPr>
+        <w:ind w:left="4320" w:hanging="360"/>
+      </w:pPr>
+      <w:rPr>
+        <w:rFonts w:ascii="Wingdings" w:hAnsi="Wingdings" w:hint="default"/>
+      </w:rPr>
+    </w:lvl>
+    <w:lvl w:ilvl="6" w:tplc="04090001" w:tentative="1">
+      <w:start w:val="1"/>
+      <w:numFmt w:val="bullet"/>
+      <w:lvlText w:val=""/>
+      <w:lvlJc w:val="left"/>
+      <w:pPr>
+        <w:ind w:left="5040" w:hanging="360"/>
+      </w:pPr>
+      <w:rPr>
+        <w:rFonts w:ascii="Symbol" w:hAnsi="Symbol" w:hint="default"/>
+      </w:rPr>
+    </w:lvl>
+    <w:lvl w:ilvl="7" w:tplc="04090003" w:tentative="1">
+      <w:start w:val="1"/>
+      <w:numFmt w:val="bullet"/>
+      <w:lvlText w:val="o"/>
+      <w:lvlJc w:val="left"/>
+      <w:pPr>
+        <w:ind w:left="5760" w:hanging="360"/>
+      </w:pPr>
+      <w:rPr>
+        <w:rFonts w:ascii="Courier New" w:hAnsi="Courier New" w:cs="Courier New" w:hint="default"/>
+      </w:rPr>
+    </w:lvl>
+    <w:lvl w:ilvl="8" w:tplc="04090005" w:tentative="1">
+      <w:start w:val="1"/>
+      <w:numFmt w:val="bullet"/>
+      <w:lvlText w:val=""/>
+      <w:lvlJc w:val="left"/>
+      <w:pPr>
+        <w:ind w:left="6480" w:hanging="360"/>
+      </w:pPr>
+      <w:rPr>
+        <w:rFonts w:ascii="Wingdings" w:hAnsi="Wingdings" w:hint="default"/>
+      </w:rPr>
+    </w:lvl>
+  </w:abstractNum>
+  <w:abstractNum w:abstractNumId="5">
     <w:nsid w:val="481C2A47"/>
     <w:multiLevelType w:val="hybridMultilevel"/>
     <w:tmpl w:val="5AA61684"/>
@@ -3758,7 +4021,7 @@
       </w:rPr>
     </w:lvl>
   </w:abstractNum>
-  <w:abstractNum w:abstractNumId="5">
+  <w:abstractNum w:abstractNumId="6">
     <w:nsid w:val="65094BEE"/>
     <w:multiLevelType w:val="hybridMultilevel"/>
     <w:tmpl w:val="46C08F2C"/>
@@ -3884,10 +4147,13 @@
     <w:abstractNumId w:val="0"/>
   </w:num>
   <w:num w:numId="5">
-    <w:abstractNumId w:val="4"/>
+    <w:abstractNumId w:val="5"/>
   </w:num>
   <w:num w:numId="6">
-    <w:abstractNumId w:val="5"/>
+    <w:abstractNumId w:val="6"/>
+  </w:num>
+  <w:num w:numId="7">
+    <w:abstractNumId w:val="4"/>
   </w:num>
 </w:numbering>
 </file>
@@ -3959,7 +4225,7 @@
     <w:lsdException w:name="Medium Shading 2 Accent 1" w:semiHidden="0" w:uiPriority="64" w:unhideWhenUsed="0"/>
     <w:lsdException w:name="Medium List 1 Accent 1" w:semiHidden="0" w:uiPriority="65" w:unhideWhenUsed="0"/>
     <w:lsdException w:name="Revision" w:unhideWhenUsed="0"/>
-    <w:lsdException w:name="List Paragraph" w:semiHidden="0" w:uiPriority="34" w:unhideWhenUsed="0" w:qFormat="1"/>
+    <w:lsdException w:name="List Paragraph" w:semiHidden="0" w:unhideWhenUsed="0" w:qFormat="1"/>
     <w:lsdException w:name="Quote" w:semiHidden="0" w:uiPriority="29" w:unhideWhenUsed="0" w:qFormat="1"/>
     <w:lsdException w:name="Intense Quote" w:semiHidden="0" w:uiPriority="30" w:unhideWhenUsed="0" w:qFormat="1"/>
     <w:lsdException w:name="Medium List 2 Accent 1" w:semiHidden="0" w:uiPriority="66" w:unhideWhenUsed="0"/>
@@ -4149,6 +4415,7 @@
   <w:style w:type="character" w:default="1" w:styleId="DefaultParagraphFont">
     <w:name w:val="Default Paragraph Font"/>
     <w:uiPriority w:val="1"/>
+    <w:semiHidden/>
     <w:unhideWhenUsed/>
   </w:style>
   <w:style w:type="table" w:default="1" w:styleId="TableNormal">
@@ -4270,7 +4537,7 @@
   <w:style w:type="paragraph" w:styleId="ListParagraph">
     <w:name w:val="List Paragraph"/>
     <w:basedOn w:val="Normal"/>
-    <w:uiPriority w:val="34"/>
+    <w:uiPriority w:val="99"/>
     <w:qFormat/>
     <w:rsid w:val="000B57A5"/>
     <w:pPr>
@@ -4592,4 +4859,16 @@
   <a:objectDefaults/>
   <a:extraClrSchemeLst/>
 </a:theme>
+</file>
+
+<file path=customXml/item1.xml><?xml version="1.0" encoding="utf-8"?>
+<b:Sources xmlns:b="http://schemas.openxmlformats.org/officeDocument/2006/bibliography" xmlns="http://schemas.openxmlformats.org/officeDocument/2006/bibliography" SelectedStyle="\APA.XSL" StyleName="APA"/>
+</file>
+
+<file path=customXml/itemProps1.xml><?xml version="1.0" encoding="utf-8"?>
+<ds:datastoreItem xmlns:ds="http://schemas.openxmlformats.org/officeDocument/2006/customXml" ds:itemID="{D3A22BB4-F059-4DD5-B582-E854D2F328B7}">
+  <ds:schemaRefs>
+    <ds:schemaRef ds:uri="http://schemas.openxmlformats.org/officeDocument/2006/bibliography"/>
+  </ds:schemaRefs>
+</ds:datastoreItem>
 </file>
</xml_diff>